<commit_message>
simply sprawozdanko - korektra
</commit_message>
<xml_diff>
--- a/simulated_annealing/Sprawozdanie.docx
+++ b/simulated_annealing/Sprawozdanie.docx
@@ -764,7 +764,6 @@
       <w:r>
         <w:rPr>
           <w:rFonts w:ascii="Courier New" w:hAnsi="Courier New" w:cs="Courier New"/>
-          <w:lang w:val="en-US"/>
         </w:rPr>
         <w:t xml:space="preserve">    </w:t>
       </w:r>
@@ -935,13 +934,55 @@
         <w:shd w:val="clear" w:color="auto" w:fill="D1D1D1" w:themeFill="background2" w:themeFillShade="E6"/>
         <w:rPr>
           <w:rFonts w:ascii="Courier New" w:hAnsi="Courier New" w:cs="Courier New"/>
-        </w:rPr>
-      </w:pPr>
-      <w:r>
-        <w:rPr>
-          <w:rFonts w:ascii="Courier New" w:hAnsi="Courier New" w:cs="Courier New"/>
-        </w:rPr>
-        <w:t>    best_solution = current_solution.copy()</w:t>
+          <w:lang w:val="en-US"/>
+        </w:rPr>
+      </w:pPr>
+      <w:r>
+        <w:rPr>
+          <w:rFonts w:ascii="Courier New" w:hAnsi="Courier New" w:cs="Courier New"/>
+        </w:rPr>
+        <w:t xml:space="preserve">    </w:t>
+      </w:r>
+      <w:proofErr w:type="spellStart"/>
+      <w:r>
+        <w:rPr>
+          <w:rFonts w:ascii="Courier New" w:hAnsi="Courier New" w:cs="Courier New"/>
+          <w:lang w:val="en-US"/>
+        </w:rPr>
+        <w:t>best_solution</w:t>
+      </w:r>
+      <w:proofErr w:type="spellEnd"/>
+      <w:r>
+        <w:rPr>
+          <w:rFonts w:ascii="Courier New" w:hAnsi="Courier New" w:cs="Courier New"/>
+          <w:lang w:val="en-US"/>
+        </w:rPr>
+        <w:t xml:space="preserve"> = </w:t>
+      </w:r>
+      <w:proofErr w:type="spellStart"/>
+      <w:r>
+        <w:rPr>
+          <w:rFonts w:ascii="Courier New" w:hAnsi="Courier New" w:cs="Courier New"/>
+          <w:lang w:val="en-US"/>
+        </w:rPr>
+        <w:t>current_</w:t>
+      </w:r>
+      <w:proofErr w:type="gramStart"/>
+      <w:r>
+        <w:rPr>
+          <w:rFonts w:ascii="Courier New" w:hAnsi="Courier New" w:cs="Courier New"/>
+          <w:lang w:val="en-US"/>
+        </w:rPr>
+        <w:t>solution.copy</w:t>
+      </w:r>
+      <w:proofErr w:type="spellEnd"/>
+      <w:proofErr w:type="gramEnd"/>
+      <w:r>
+        <w:rPr>
+          <w:rFonts w:ascii="Courier New" w:hAnsi="Courier New" w:cs="Courier New"/>
+          <w:lang w:val="en-US"/>
+        </w:rPr>
+        <w:t>()</w:t>
       </w:r>
     </w:p>
     <w:p>
@@ -954,8 +995,15 @@
       <w:r>
         <w:rPr>
           <w:rFonts w:ascii="Courier New" w:hAnsi="Courier New" w:cs="Courier New"/>
-        </w:rPr>
-        <w:t>    best_fitness = current_fitness</w:t>
+          <w:lang w:val="en-US"/>
+        </w:rPr>
+        <w:t xml:space="preserve">    </w:t>
+      </w:r>
+      <w:r>
+        <w:rPr>
+          <w:rFonts w:ascii="Courier New" w:hAnsi="Courier New" w:cs="Courier New"/>
+        </w:rPr>
+        <w:t>best_fitness = current_fitness</w:t>
       </w:r>
     </w:p>
     <w:p>
@@ -1068,33 +1116,15 @@
           <w:sz w:val="22"/>
           <w:szCs w:val="22"/>
         </w:rPr>
-        <w:t>Komentarz</w:t>
-      </w:r>
-      <w:r>
-        <w:rPr>
-          <w:rFonts w:ascii="Arial" w:hAnsi="Arial" w:cs="Arial"/>
-          <w:b/>
-          <w:bCs/>
+        <w:t>Komentarz:</w:t>
+      </w:r>
+      <w:r>
+        <w:rPr>
+          <w:rFonts w:ascii="Arial" w:hAnsi="Arial" w:cs="Arial"/>
           <w:sz w:val="22"/>
           <w:szCs w:val="22"/>
         </w:rPr>
-        <w:t>:</w:t>
-      </w:r>
-      <w:r>
-        <w:rPr>
-          <w:rFonts w:ascii="Arial" w:hAnsi="Arial" w:cs="Arial"/>
-          <w:sz w:val="22"/>
-          <w:szCs w:val="22"/>
-        </w:rPr>
-        <w:t xml:space="preserve"> </w:t>
-      </w:r>
-      <w:r>
-        <w:rPr>
-          <w:rFonts w:ascii="Arial" w:hAnsi="Arial" w:cs="Arial"/>
-          <w:sz w:val="22"/>
-          <w:szCs w:val="22"/>
-        </w:rPr>
-        <w:t>Ten blok kodu odpowiada za przygotowanie algorytmu do pracy. Losowy punkt startowy zapewnia, że każde uruchomienie może potencjalnie badać inny obszar przestrzeni rozwiązań</w:t>
+        <w:t xml:space="preserve"> Ten blok kodu odpowiada za przygotowanie algorytmu do pracy. Losowy punkt startowy zapewnia, że każde uruchomienie może potencjalnie badać inny obszar przestrzeni rozwiązań</w:t>
       </w:r>
       <w:r>
         <w:rPr>
@@ -2376,17 +2406,7 @@
           <w:sz w:val="28"/>
           <w:szCs w:val="28"/>
         </w:rPr>
-        <w:t xml:space="preserve">neighbor_fitness </w:t>
-      </w:r>
-      <w:r>
-        <w:rPr>
-          <w:rFonts w:ascii="Arial" w:hAnsi="Arial" w:cs="Arial"/>
-          <w:i/>
-          <w:iCs/>
-          <w:sz w:val="28"/>
-          <w:szCs w:val="28"/>
-        </w:rPr>
-        <w:t>-</w:t>
+        <w:t>neighbor_fitness -</w:t>
       </w:r>
       <w:r>
         <w:rPr>
@@ -2514,37 +2534,7 @@
           <w:sz w:val="28"/>
           <w:szCs w:val="28"/>
         </w:rPr>
-        <w:t xml:space="preserve">E </w:t>
-      </w:r>
-      <w:r>
-        <w:rPr>
-          <w:rFonts w:ascii="Arial" w:hAnsi="Arial" w:cs="Arial"/>
-          <w:i/>
-          <w:iCs/>
-          <w:sz w:val="28"/>
-          <w:szCs w:val="28"/>
-        </w:rPr>
-        <w:t>≤</w:t>
-      </w:r>
-      <w:r>
-        <w:rPr>
-          <w:rFonts w:ascii="Arial" w:hAnsi="Arial" w:cs="Arial"/>
-          <w:i/>
-          <w:iCs/>
-          <w:sz w:val="28"/>
-          <w:szCs w:val="28"/>
-        </w:rPr>
-        <w:t xml:space="preserve"> </w:t>
-      </w:r>
-      <w:r>
-        <w:rPr>
-          <w:rFonts w:ascii="Arial" w:hAnsi="Arial" w:cs="Arial"/>
-          <w:i/>
-          <w:iCs/>
-          <w:sz w:val="28"/>
-          <w:szCs w:val="28"/>
-        </w:rPr>
-        <w:t>0</w:t>
+        <w:t>E ≤ 0</w:t>
       </w:r>
       <w:r>
         <w:rPr>
@@ -2562,17 +2552,7 @@
           <w:sz w:val="28"/>
           <w:szCs w:val="28"/>
         </w:rPr>
-        <w:t>P</w:t>
-      </w:r>
-      <w:r>
-        <w:rPr>
-          <w:rFonts w:ascii="Arial" w:hAnsi="Arial" w:cs="Arial"/>
-          <w:i/>
-          <w:iCs/>
-          <w:sz w:val="28"/>
-          <w:szCs w:val="28"/>
-        </w:rPr>
-        <w:t xml:space="preserve"> = exp(</w:t>
+        <w:t>P = exp(</w:t>
       </w:r>
       <w:r>
         <w:rPr>
@@ -2592,27 +2572,7 @@
           <w:sz w:val="28"/>
           <w:szCs w:val="28"/>
         </w:rPr>
-        <w:t xml:space="preserve">E / (k </w:t>
-      </w:r>
-      <w:r>
-        <w:rPr>
-          <w:rFonts w:ascii="Arial" w:hAnsi="Arial" w:cs="Arial"/>
-          <w:i/>
-          <w:iCs/>
-          <w:sz w:val="28"/>
-          <w:szCs w:val="28"/>
-        </w:rPr>
-        <w:t>∙</w:t>
-      </w:r>
-      <w:r>
-        <w:rPr>
-          <w:rFonts w:ascii="Arial" w:hAnsi="Arial" w:cs="Arial"/>
-          <w:i/>
-          <w:iCs/>
-          <w:sz w:val="28"/>
-          <w:szCs w:val="28"/>
-        </w:rPr>
-        <w:t xml:space="preserve"> T))</w:t>
+        <w:t>E / (k ∙ T))</w:t>
       </w:r>
       <w:r>
         <w:rPr>
@@ -4119,19 +4079,7 @@
         <w:rPr>
           <w:rFonts w:ascii="Courier New" w:hAnsi="Courier New" w:cs="Courier New"/>
         </w:rPr>
-        <w:t xml:space="preserve">    "k": 1.0,</w:t>
-      </w:r>
-      <w:r>
-        <w:rPr>
-          <w:rFonts w:ascii="Courier New" w:hAnsi="Courier New" w:cs="Courier New"/>
-        </w:rPr>
-        <w:t xml:space="preserve"> </w:t>
-      </w:r>
-      <w:r>
-        <w:rPr>
-          <w:rFonts w:ascii="Courier New" w:hAnsi="Courier New" w:cs="Courier New"/>
-        </w:rPr>
-        <w:t xml:space="preserve">,                  </w:t>
+        <w:t xml:space="preserve">    "k": 1.0, ,                  </w:t>
       </w:r>
       <w:r>
         <w:rPr>
@@ -4140,25 +4088,7 @@
           <w:iCs/>
           <w:color w:val="196B24" w:themeColor="accent3"/>
         </w:rPr>
-        <w:t xml:space="preserve"># </w:t>
-      </w:r>
-      <w:r>
-        <w:rPr>
-          <w:rFonts w:ascii="Courier New" w:hAnsi="Courier New" w:cs="Courier New"/>
-          <w:i/>
-          <w:iCs/>
-          <w:color w:val="196B24" w:themeColor="accent3"/>
-        </w:rPr>
-        <w:t>Stała B</w:t>
-      </w:r>
-      <w:r>
-        <w:rPr>
-          <w:rFonts w:ascii="Courier New" w:hAnsi="Courier New" w:cs="Courier New"/>
-          <w:i/>
-          <w:iCs/>
-          <w:color w:val="196B24" w:themeColor="accent3"/>
-        </w:rPr>
-        <w:t>oltzmanna</w:t>
+        <w:t># Stała Boltzmanna</w:t>
       </w:r>
     </w:p>
     <w:p>
@@ -4246,42 +4176,6 @@
     </w:p>
     <w:p>
       <w:pPr>
-        <w:jc w:val="both"/>
-        <w:rPr>
-          <w:rFonts w:ascii="Arial" w:hAnsi="Arial" w:cs="Arial"/>
-          <w:sz w:val="28"/>
-          <w:szCs w:val="28"/>
-        </w:rPr>
-      </w:pPr>
-      <w:r>
-        <w:rPr>
-          <w:rFonts w:ascii="Arial" w:hAnsi="Arial" w:cs="Arial"/>
-          <w:sz w:val="28"/>
-          <w:szCs w:val="28"/>
-        </w:rPr>
-        <w:t>To fundamentalny element algorytmu SA, który odróżnia go od prostej metody wspinaczkowej. Po wygenerowaniu sąsiada i obliczeniu jego wartości (</w:t>
-      </w:r>
-      <w:r>
-        <w:rPr>
-          <w:rFonts w:ascii="Arial" w:hAnsi="Arial" w:cs="Arial"/>
-          <w:i/>
-          <w:iCs/>
-          <w:sz w:val="28"/>
-          <w:szCs w:val="28"/>
-        </w:rPr>
-        <w:t>neighbor_fitness</w:t>
-      </w:r>
-      <w:r>
-        <w:rPr>
-          <w:rFonts w:ascii="Arial" w:hAnsi="Arial" w:cs="Arial"/>
-          <w:sz w:val="28"/>
-          <w:szCs w:val="28"/>
-        </w:rPr>
-        <w:t>), podejmowana jest decyzja o akceptacji</w:t>
-      </w:r>
-    </w:p>
-    <w:p>
-      <w:pPr>
         <w:shd w:val="clear" w:color="auto" w:fill="D1D1D1" w:themeFill="background2" w:themeFillShade="E6"/>
         <w:rPr>
           <w:rFonts w:ascii="Courier New" w:hAnsi="Courier New" w:cs="Courier New"/>
@@ -4533,17 +4427,7 @@
           <w:sz w:val="28"/>
           <w:szCs w:val="28"/>
         </w:rPr>
-        <w:t>∙</w:t>
-      </w:r>
-      <w:r>
-        <w:rPr>
-          <w:rFonts w:ascii="Arial" w:hAnsi="Arial" w:cs="Arial"/>
-          <w:i/>
-          <w:iCs/>
-          <w:sz w:val="28"/>
-          <w:szCs w:val="28"/>
-        </w:rPr>
-        <w:t xml:space="preserve"> </w:t>
+        <w:t xml:space="preserve">∙ </w:t>
       </w:r>
       <w:r>
         <w:rPr>
@@ -4640,17 +4524,7 @@
           <w:sz w:val="28"/>
           <w:szCs w:val="28"/>
         </w:rPr>
-        <w:t>∙</w:t>
-      </w:r>
-      <w:r>
-        <w:rPr>
-          <w:rFonts w:ascii="Arial" w:hAnsi="Arial" w:cs="Arial"/>
-          <w:i/>
-          <w:iCs/>
-          <w:sz w:val="28"/>
-          <w:szCs w:val="28"/>
-        </w:rPr>
-        <w:t xml:space="preserve"> </w:t>
+        <w:t xml:space="preserve">∙ </w:t>
       </w:r>
       <w:r>
         <w:rPr>
@@ -4815,15 +4689,7 @@
           <w:sz w:val="28"/>
           <w:szCs w:val="28"/>
         </w:rPr>
-        <w:t xml:space="preserve">Optima lokalne - </w:t>
-      </w:r>
-      <w:r>
-        <w:rPr>
-          <w:rFonts w:ascii="Arial" w:hAnsi="Arial" w:cs="Arial"/>
-          <w:sz w:val="28"/>
-          <w:szCs w:val="28"/>
-        </w:rPr>
-        <w:t xml:space="preserve">charakterystyczną cechą tej funkcji jest bardzo duży, płaski płaskowyż w przedziale </w:t>
+        <w:t xml:space="preserve">Optima lokalne - charakterystyczną cechą tej funkcji jest bardzo duży, płaski płaskowyż w przedziale </w:t>
       </w:r>
       <w:r>
         <w:rPr>
@@ -4853,17 +4719,7 @@
           <w:sz w:val="28"/>
           <w:szCs w:val="28"/>
         </w:rPr>
-        <w:t xml:space="preserve"> </w:t>
-      </w:r>
-      <w:r>
-        <w:rPr>
-          <w:rFonts w:ascii="Arial" w:hAnsi="Arial" w:cs="Arial"/>
-          <w:i/>
-          <w:iCs/>
-          <w:sz w:val="28"/>
-          <w:szCs w:val="28"/>
-        </w:rPr>
-        <w:t>(-95, 95]</w:t>
+        <w:t xml:space="preserve"> (-95, 95]</w:t>
       </w:r>
     </w:p>
     <w:p>
@@ -4884,7 +4740,6 @@
           <w:sz w:val="28"/>
           <w:szCs w:val="28"/>
         </w:rPr>
-        <w:lastRenderedPageBreak/>
         <w:t xml:space="preserve">Wyzwanie dla SA - </w:t>
       </w:r>
       <w:r>
@@ -5006,6 +4861,26 @@
           <w:sz w:val="28"/>
           <w:szCs w:val="28"/>
         </w:rPr>
+        <w:t xml:space="preserve">∙ </w:t>
+      </w:r>
+      <w:r>
+        <w:rPr>
+          <w:rFonts w:ascii="Arial" w:hAnsi="Arial" w:cs="Arial"/>
+          <w:i/>
+          <w:iCs/>
+          <w:sz w:val="28"/>
+          <w:szCs w:val="28"/>
+        </w:rPr>
+        <w:t xml:space="preserve">sin(10 </w:t>
+      </w:r>
+      <w:r>
+        <w:rPr>
+          <w:rFonts w:ascii="Arial" w:hAnsi="Arial" w:cs="Arial"/>
+          <w:i/>
+          <w:iCs/>
+          <w:sz w:val="28"/>
+          <w:szCs w:val="28"/>
+        </w:rPr>
         <w:t>∙</w:t>
       </w:r>
       <w:r>
@@ -5020,23 +4895,13 @@
       </w:r>
       <w:r>
         <w:rPr>
-          <w:rFonts w:ascii="Arial" w:hAnsi="Arial" w:cs="Arial"/>
-          <w:i/>
-          <w:iCs/>
-          <w:sz w:val="28"/>
-          <w:szCs w:val="28"/>
-        </w:rPr>
-        <w:t xml:space="preserve">sin(10 </w:t>
-      </w:r>
-      <w:r>
-        <w:rPr>
-          <w:rFonts w:ascii="Arial" w:hAnsi="Arial" w:cs="Arial"/>
-          <w:i/>
-          <w:iCs/>
-          <w:sz w:val="28"/>
-          <w:szCs w:val="28"/>
-        </w:rPr>
-        <w:t>∙</w:t>
+          <w:rFonts w:ascii="Cambria Math" w:hAnsi="Cambria Math" w:cs="Cambria Math"/>
+          <w:i/>
+          <w:iCs/>
+          <w:sz w:val="28"/>
+          <w:szCs w:val="28"/>
+        </w:rPr>
+        <w:t>𝜋</w:t>
       </w:r>
       <w:r>
         <w:rPr>
@@ -5050,43 +4915,13 @@
       </w:r>
       <w:r>
         <w:rPr>
-          <w:rFonts w:ascii="Cambria Math" w:hAnsi="Cambria Math" w:cs="Cambria Math"/>
-          <w:i/>
-          <w:iCs/>
-          <w:sz w:val="28"/>
-          <w:szCs w:val="28"/>
-        </w:rPr>
-        <w:t>𝜋</w:t>
-      </w:r>
-      <w:r>
-        <w:rPr>
-          <w:rFonts w:ascii="Arial" w:hAnsi="Arial" w:cs="Arial"/>
-          <w:i/>
-          <w:iCs/>
-          <w:sz w:val="28"/>
-          <w:szCs w:val="28"/>
-        </w:rPr>
-        <w:t xml:space="preserve"> </w:t>
-      </w:r>
-      <w:r>
-        <w:rPr>
-          <w:rFonts w:ascii="Arial" w:hAnsi="Arial" w:cs="Arial"/>
-          <w:i/>
-          <w:iCs/>
-          <w:sz w:val="28"/>
-          <w:szCs w:val="28"/>
-        </w:rPr>
-        <w:t>∙</w:t>
-      </w:r>
-      <w:r>
-        <w:rPr>
-          <w:rFonts w:ascii="Arial" w:hAnsi="Arial" w:cs="Arial"/>
-          <w:i/>
-          <w:iCs/>
-          <w:sz w:val="28"/>
-          <w:szCs w:val="28"/>
-        </w:rPr>
-        <w:t xml:space="preserve"> </w:t>
+          <w:rFonts w:ascii="Arial" w:hAnsi="Arial" w:cs="Arial"/>
+          <w:i/>
+          <w:iCs/>
+          <w:sz w:val="28"/>
+          <w:szCs w:val="28"/>
+        </w:rPr>
+        <w:t xml:space="preserve">∙ </w:t>
       </w:r>
       <w:r>
         <w:rPr>
@@ -5190,31 +5025,7 @@
           <w:sz w:val="28"/>
           <w:szCs w:val="28"/>
         </w:rPr>
-        <w:t>F</w:t>
-      </w:r>
-      <w:r>
-        <w:rPr>
-          <w:rFonts w:ascii="Arial" w:hAnsi="Arial" w:cs="Arial"/>
-          <w:sz w:val="28"/>
-          <w:szCs w:val="28"/>
-        </w:rPr>
-        <w:t>unkcja wysoce wielomodalna</w:t>
-      </w:r>
-      <w:r>
-        <w:rPr>
-          <w:rFonts w:ascii="Arial" w:hAnsi="Arial" w:cs="Arial"/>
-          <w:sz w:val="28"/>
-          <w:szCs w:val="28"/>
-        </w:rPr>
-        <w:t xml:space="preserve"> - </w:t>
-      </w:r>
-      <w:r>
-        <w:rPr>
-          <w:rFonts w:ascii="Arial" w:hAnsi="Arial" w:cs="Arial"/>
-          <w:sz w:val="28"/>
-          <w:szCs w:val="28"/>
-        </w:rPr>
-        <w:t>Posiada ona wiele optimów lokalnych</w:t>
+        <w:t>Funkcja wysoce wielomodalna - Posiada ona wiele optimów lokalnych</w:t>
       </w:r>
     </w:p>
     <w:p>
@@ -5235,23 +5046,7 @@
           <w:sz w:val="28"/>
           <w:szCs w:val="28"/>
         </w:rPr>
-        <w:t>Oscylacje</w:t>
-      </w:r>
-      <w:r>
-        <w:rPr>
-          <w:rFonts w:ascii="Arial" w:hAnsi="Arial" w:cs="Arial"/>
-          <w:sz w:val="28"/>
-          <w:szCs w:val="28"/>
-        </w:rPr>
-        <w:t xml:space="preserve"> - </w:t>
-      </w:r>
-      <w:r>
-        <w:rPr>
-          <w:rFonts w:ascii="Arial" w:hAnsi="Arial" w:cs="Arial"/>
-          <w:sz w:val="28"/>
-          <w:szCs w:val="28"/>
-        </w:rPr>
-        <w:t xml:space="preserve">Składnik </w:t>
+        <w:t xml:space="preserve">Oscylacje - Składnik </w:t>
       </w:r>
       <w:r>
         <w:rPr>
@@ -5330,23 +5125,7 @@
           <w:sz w:val="28"/>
           <w:szCs w:val="28"/>
         </w:rPr>
-        <w:t>Zmienna amplituda</w:t>
-      </w:r>
-      <w:r>
-        <w:rPr>
-          <w:rFonts w:ascii="Arial" w:hAnsi="Arial" w:cs="Arial"/>
-          <w:sz w:val="28"/>
-          <w:szCs w:val="28"/>
-        </w:rPr>
-        <w:t xml:space="preserve"> - </w:t>
-      </w:r>
-      <w:r>
-        <w:rPr>
-          <w:rFonts w:ascii="Arial" w:hAnsi="Arial" w:cs="Arial"/>
-          <w:sz w:val="28"/>
-          <w:szCs w:val="28"/>
-        </w:rPr>
-        <w:t xml:space="preserve">kładnik </w:t>
+        <w:t xml:space="preserve">Zmienna amplituda - kładnik </w:t>
       </w:r>
       <w:r>
         <w:rPr>
@@ -5364,39 +5143,7 @@
           <w:sz w:val="28"/>
           <w:szCs w:val="28"/>
         </w:rPr>
-        <w:t xml:space="preserve"> mnożący sinusoidę działa jak powłoka, sprawiając, że amplituda oscylacji rośnie wraz z oddalaniem się od x</w:t>
-      </w:r>
-      <w:r>
-        <w:rPr>
-          <w:rFonts w:ascii="Arial" w:hAnsi="Arial" w:cs="Arial"/>
-          <w:sz w:val="28"/>
-          <w:szCs w:val="28"/>
-        </w:rPr>
-        <w:t xml:space="preserve"> </w:t>
-      </w:r>
-      <w:r>
-        <w:rPr>
-          <w:rFonts w:ascii="Arial" w:hAnsi="Arial" w:cs="Arial"/>
-          <w:sz w:val="28"/>
-          <w:szCs w:val="28"/>
-        </w:rPr>
-        <w:t>=</w:t>
-      </w:r>
-      <w:r>
-        <w:rPr>
-          <w:rFonts w:ascii="Arial" w:hAnsi="Arial" w:cs="Arial"/>
-          <w:sz w:val="28"/>
-          <w:szCs w:val="28"/>
-        </w:rPr>
-        <w:t xml:space="preserve"> </w:t>
-      </w:r>
-      <w:r>
-        <w:rPr>
-          <w:rFonts w:ascii="Arial" w:hAnsi="Arial" w:cs="Arial"/>
-          <w:sz w:val="28"/>
-          <w:szCs w:val="28"/>
-        </w:rPr>
-        <w:t>0</w:t>
+        <w:t xml:space="preserve"> mnożący sinusoidę działa jak powłoka, sprawiając, że amplituda oscylacji rośnie wraz z oddalaniem się od x = 0</w:t>
       </w:r>
     </w:p>
     <w:p>
@@ -5417,23 +5164,7 @@
           <w:sz w:val="28"/>
           <w:szCs w:val="28"/>
         </w:rPr>
-        <w:t>Wyzwanie dla SA</w:t>
-      </w:r>
-      <w:r>
-        <w:rPr>
-          <w:rFonts w:ascii="Arial" w:hAnsi="Arial" w:cs="Arial"/>
-          <w:sz w:val="28"/>
-          <w:szCs w:val="28"/>
-        </w:rPr>
-        <w:t xml:space="preserve"> - </w:t>
-      </w:r>
-      <w:r>
-        <w:rPr>
-          <w:rFonts w:ascii="Arial" w:hAnsi="Arial" w:cs="Arial"/>
-          <w:sz w:val="28"/>
-          <w:szCs w:val="28"/>
-        </w:rPr>
-        <w:t>Głównym wyzwaniem jest tutaj unikanie utknięcia w jednym z wielu optimów lokalnych</w:t>
+        <w:t>Wyzwanie dla SA - Głównym wyzwaniem jest tutaj unikanie utknięcia w jednym z wielu optimów lokalnych</w:t>
       </w:r>
     </w:p>
     <w:p>
@@ -5915,7 +5646,6 @@
           <w:sz w:val="28"/>
           <w:szCs w:val="28"/>
         </w:rPr>
-        <w:lastRenderedPageBreak/>
         <w:t>Tabela wyników</w:t>
       </w:r>
     </w:p>
@@ -6037,15 +5767,7 @@
                 <w:b/>
                 <w:bCs/>
               </w:rPr>
-              <w:t>Czas działania</w:t>
-            </w:r>
-            <w:r>
-              <w:rPr>
-                <w:rFonts w:ascii="Arial" w:hAnsi="Arial" w:cs="Arial"/>
-                <w:b/>
-                <w:bCs/>
-              </w:rPr>
-              <w:t xml:space="preserve"> [s]</w:t>
+              <w:t>Czas działania [s]</w:t>
             </w:r>
           </w:p>
         </w:tc>
@@ -6098,6 +5820,7 @@
               <w:rPr>
                 <w:rFonts w:ascii="Arial" w:hAnsi="Arial" w:cs="Arial"/>
               </w:rPr>
+              <w:lastRenderedPageBreak/>
               <w:t>1</w:t>
             </w:r>
           </w:p>
@@ -7002,13 +6725,7 @@
               <w:rPr>
                 <w:rFonts w:ascii="Arial" w:hAnsi="Arial" w:cs="Arial"/>
               </w:rPr>
-              <w:t>120</w:t>
-            </w:r>
-            <w:r>
-              <w:rPr>
-                <w:rFonts w:ascii="Arial" w:hAnsi="Arial" w:cs="Arial"/>
-              </w:rPr>
-              <w:t>0</w:t>
+              <w:t>1200</w:t>
             </w:r>
           </w:p>
         </w:tc>
@@ -7488,7 +7205,6 @@
               <w:rPr>
                 <w:rFonts w:ascii="Arial" w:hAnsi="Arial" w:cs="Arial"/>
               </w:rPr>
-              <w:lastRenderedPageBreak/>
               <w:t>3</w:t>
             </w:r>
           </w:p>
@@ -7719,6 +7435,7 @@
               <w:rPr>
                 <w:rFonts w:ascii="Arial" w:hAnsi="Arial" w:cs="Arial"/>
               </w:rPr>
+              <w:lastRenderedPageBreak/>
               <w:t>5</w:t>
             </w:r>
           </w:p>
@@ -8091,39 +7808,7 @@
           <w:sz w:val="28"/>
           <w:szCs w:val="28"/>
         </w:rPr>
-        <w:t xml:space="preserve">Kluczem do skuteczności SA jest powolne chłodzenie (wysokie α) połączone z wystarczającym czasem na eksplorację na każdym poziomie temperatury (wysokie </w:t>
-      </w:r>
-      <w:r>
-        <w:rPr>
-          <w:rFonts w:ascii="Arial" w:hAnsi="Arial" w:cs="Arial"/>
-          <w:sz w:val="28"/>
-          <w:szCs w:val="28"/>
-        </w:rPr>
-        <w:t>M</w:t>
-      </w:r>
-      <w:r>
-        <w:rPr>
-          <w:rFonts w:ascii="Arial" w:hAnsi="Arial" w:cs="Arial"/>
-          <w:sz w:val="28"/>
-          <w:szCs w:val="28"/>
-        </w:rPr>
-        <w:t xml:space="preserve">). Temperatura początkowa </w:t>
-      </w:r>
-      <w:r>
-        <w:rPr>
-          <w:rFonts w:ascii="Arial" w:hAnsi="Arial" w:cs="Arial"/>
-          <w:sz w:val="28"/>
-          <w:szCs w:val="28"/>
-        </w:rPr>
-        <w:t>T</w:t>
-      </w:r>
-      <w:r>
-        <w:rPr>
-          <w:rFonts w:ascii="Arial" w:hAnsi="Arial" w:cs="Arial"/>
-          <w:sz w:val="28"/>
-          <w:szCs w:val="28"/>
-        </w:rPr>
-        <w:t xml:space="preserve"> musi być na tyle wysoka, aby umożliwić ucieczkę z pierwszego basenu przyciągania, ale nie tak wysoka, by marnować czas na czysto losowe błądzenie.</w:t>
+        <w:t>Kluczem do skuteczności SA jest powolne chłodzenie (wysokie α) połączone z wystarczającym czasem na eksplorację na każdym poziomie temperatury (wysokie M). Temperatura początkowa T musi być na tyle wysoka, aby umożliwić ucieczkę z pierwszego basenu przyciągania, ale nie tak wysoka, by marnować czas na czysto losowe błądzenie.</w:t>
       </w:r>
     </w:p>
     <w:p>
@@ -8163,40 +7848,7 @@
           <w:sz w:val="28"/>
           <w:szCs w:val="28"/>
         </w:rPr>
-        <w:lastRenderedPageBreak/>
-        <w:t>Obniżenie α</w:t>
-      </w:r>
-      <w:r>
-        <w:rPr>
-          <w:rFonts w:ascii="Arial" w:hAnsi="Arial" w:cs="Arial"/>
-          <w:sz w:val="28"/>
-          <w:szCs w:val="28"/>
-        </w:rPr>
-        <w:t xml:space="preserve"> </w:t>
-      </w:r>
-      <w:r>
-        <w:rPr>
-          <w:rFonts w:ascii="Arial" w:hAnsi="Arial" w:cs="Arial"/>
-          <w:sz w:val="28"/>
-          <w:szCs w:val="28"/>
-        </w:rPr>
-        <w:t xml:space="preserve">(np. do 0.95) lub </w:t>
-      </w:r>
-      <w:r>
-        <w:rPr>
-          <w:rFonts w:ascii="Arial" w:hAnsi="Arial" w:cs="Arial"/>
-          <w:sz w:val="28"/>
-          <w:szCs w:val="28"/>
-        </w:rPr>
-        <w:t>M</w:t>
-      </w:r>
-      <w:r>
-        <w:rPr>
-          <w:rFonts w:ascii="Arial" w:hAnsi="Arial" w:cs="Arial"/>
-          <w:sz w:val="28"/>
-          <w:szCs w:val="28"/>
-        </w:rPr>
-        <w:t xml:space="preserve"> (np. do 100) znacząco skróci czas, ale spowoduje regularne utykanie w optimach lokalnych.</w:t>
+        <w:t>Obniżenie α (np. do 0.95) lub M (np. do 100) znacząco skróci czas, ale spowoduje regularne utykanie w optimach lokalnych.</w:t>
       </w:r>
     </w:p>
     <w:p>
@@ -8218,39 +7870,7 @@
           <w:sz w:val="28"/>
           <w:szCs w:val="28"/>
         </w:rPr>
-        <w:t>Podwyższenie α</w:t>
-      </w:r>
-      <w:r>
-        <w:rPr>
-          <w:rFonts w:ascii="Arial" w:hAnsi="Arial" w:cs="Arial"/>
-          <w:sz w:val="28"/>
-          <w:szCs w:val="28"/>
-        </w:rPr>
-        <w:t xml:space="preserve"> </w:t>
-      </w:r>
-      <w:r>
-        <w:rPr>
-          <w:rFonts w:ascii="Arial" w:hAnsi="Arial" w:cs="Arial"/>
-          <w:sz w:val="28"/>
-          <w:szCs w:val="28"/>
-        </w:rPr>
-        <w:t xml:space="preserve">(np. do 0.999) i </w:t>
-      </w:r>
-      <w:r>
-        <w:rPr>
-          <w:rFonts w:ascii="Arial" w:hAnsi="Arial" w:cs="Arial"/>
-          <w:sz w:val="28"/>
-          <w:szCs w:val="28"/>
-        </w:rPr>
-        <w:t xml:space="preserve">M </w:t>
-      </w:r>
-      <w:r>
-        <w:rPr>
-          <w:rFonts w:ascii="Arial" w:hAnsi="Arial" w:cs="Arial"/>
-          <w:sz w:val="28"/>
-          <w:szCs w:val="28"/>
-        </w:rPr>
-        <w:t>(np. do 5000) zwiększy szansę na znalezienie globalnego maksimum, ale kosztem znacznie dłuższego czasu obliczeń.</w:t>
+        <w:t>Podwyższenie α (np. do 0.999) i M (np. do 5000) zwiększy szansę na znalezienie globalnego maksimum, ale kosztem znacznie dłuższego czasu obliczeń.</w:t>
       </w:r>
     </w:p>
     <w:p>
@@ -10585,6 +10205,7 @@
   <w:style w:type="character" w:default="1" w:styleId="DefaultParagraphFont">
     <w:name w:val="Default Paragraph Font"/>
     <w:uiPriority w:val="1"/>
+    <w:semiHidden/>
     <w:unhideWhenUsed/>
   </w:style>
   <w:style w:type="table" w:default="1" w:styleId="TableNormal">

</xml_diff>